<commit_message>
Added some notes from some basic research in to Unity FPS mechanics.
</commit_message>
<xml_diff>
--- a/Completed Brief Ideas & Research/Final Decided Brief.docx
+++ b/Completed Brief Ideas & Research/Final Decided Brief.docx
@@ -149,8 +149,6 @@
         </w:rPr>
         <w:t>Emphasis on the gameplay experience</w:t>
       </w:r>
-      <w:bookmarkStart w:id="0" w:name="_GoBack"/>
-      <w:bookmarkEnd w:id="0"/>
     </w:p>
     <w:p>
       <w:pPr>
@@ -257,7 +255,6 @@
             </w:r>
           </w:p>
           <w:p/>
-          <w:p/>
         </w:tc>
       </w:tr>
       <w:tr>
@@ -404,7 +401,10 @@
         </w:tc>
       </w:tr>
     </w:tbl>
-    <w:p/>
+    <w:p>
+      <w:bookmarkStart w:id="0" w:name="_GoBack"/>
+      <w:bookmarkEnd w:id="0"/>
+    </w:p>
     <w:sectPr>
       <w:pgSz w:w="12240" w:h="15840"/>
       <w:pgMar w:top="720" w:right="720" w:bottom="720" w:left="720" w:header="720" w:footer="720" w:gutter="0"/>

</xml_diff>